<commit_message>
On branch master  Changes to be committed: 	new file:   docs/MeetingAgenda_20190628.docx 	modified:   docs/agendas_minutes/MeetingAgenda_20190621.docx
</commit_message>
<xml_diff>
--- a/docs/agendas_minutes/MeetingAgenda_20190621.docx
+++ b/docs/agendas_minutes/MeetingAgenda_20190621.docx
@@ -9,6 +9,8 @@
           <w:lang w:val="en-US"/>
         </w:rPr>
       </w:pPr>
+      <w:bookmarkStart w:id="0" w:name="_GoBack"/>
+      <w:bookmarkEnd w:id="0"/>
       <w:r>
         <w:rPr>
           <w:lang w:val="en-US"/>
@@ -148,15 +150,7 @@
               <w:t>RS</w:t>
             </w:r>
             <w:r>
-              <w:t xml:space="preserve">), Sajid </w:t>
-            </w:r>
-            <w:proofErr w:type="spellStart"/>
-            <w:r>
-              <w:t>Marhon</w:t>
-            </w:r>
-            <w:proofErr w:type="spellEnd"/>
-            <w:r>
-              <w:t xml:space="preserve"> (</w:t>
+              <w:t>), Sajid Marhon (</w:t>
             </w:r>
             <w:r>
               <w:rPr>
@@ -572,35 +566,7 @@
         <w:rPr>
           <w:lang w:val="en-US"/>
         </w:rPr>
-        <w:t xml:space="preserve">Everyone who doesn’t have a </w:t>
-      </w:r>
-      <w:proofErr w:type="spellStart"/>
-      <w:r>
-        <w:rPr>
-          <w:lang w:val="en-US"/>
-        </w:rPr>
-        <w:t>github</w:t>
-      </w:r>
-      <w:proofErr w:type="spellEnd"/>
-      <w:r>
-        <w:rPr>
-          <w:lang w:val="en-US"/>
-        </w:rPr>
-        <w:t xml:space="preserve"> – make a </w:t>
-      </w:r>
-      <w:proofErr w:type="spellStart"/>
-      <w:r>
-        <w:rPr>
-          <w:lang w:val="en-US"/>
-        </w:rPr>
-        <w:t>github</w:t>
-      </w:r>
-      <w:proofErr w:type="spellEnd"/>
-      <w:r>
-        <w:rPr>
-          <w:lang w:val="en-US"/>
-        </w:rPr>
-        <w:t>!</w:t>
+        <w:t>Everyone who doesn’t have a github – make a github!</w:t>
       </w:r>
     </w:p>
     <w:p>
@@ -625,21 +591,7 @@
         <w:rPr>
           <w:lang w:val="en-US"/>
         </w:rPr>
-        <w:t xml:space="preserve">: Prepare a </w:t>
-      </w:r>
-      <w:proofErr w:type="gramStart"/>
-      <w:r>
-        <w:rPr>
-          <w:lang w:val="en-US"/>
-        </w:rPr>
-        <w:t>5 minute</w:t>
-      </w:r>
-      <w:proofErr w:type="gramEnd"/>
-      <w:r>
-        <w:rPr>
-          <w:lang w:val="en-US"/>
-        </w:rPr>
-        <w:t xml:space="preserve"> walkthrough of how we each manage our data.</w:t>
+        <w:t>: Prepare a 5 minute walkthrough of how we each manage our data.</w:t>
       </w:r>
     </w:p>
     <w:p>
@@ -815,8 +767,6 @@
         </w:rPr>
         <w:t>:</w:t>
       </w:r>
-      <w:bookmarkStart w:id="0" w:name="_GoBack"/>
-      <w:bookmarkEnd w:id="0"/>
     </w:p>
     <w:p>
       <w:pPr>
@@ -1866,21 +1816,7 @@
         <w:rPr>
           <w:lang w:val="en-US"/>
         </w:rPr>
-        <w:t xml:space="preserve"> </w:t>
-      </w:r>
-      <w:proofErr w:type="spellStart"/>
-      <w:r>
-        <w:rPr>
-          <w:lang w:val="en-US"/>
-        </w:rPr>
-        <w:t>github</w:t>
-      </w:r>
-      <w:proofErr w:type="spellEnd"/>
-      <w:r>
-        <w:rPr>
-          <w:lang w:val="en-US"/>
-        </w:rPr>
-        <w:t>.</w:t>
+        <w:t xml:space="preserve"> github.</w:t>
       </w:r>
     </w:p>
     <w:p>
@@ -1983,41 +1919,45 @@
         <w:rPr>
           <w:lang w:val="en-US"/>
         </w:rPr>
+        <w:t>: Zhibin/Khun have to set permissions</w:t>
+      </w:r>
+      <w:r>
+        <w:rPr>
+          <w:lang w:val="en-US"/>
+        </w:rPr>
+        <w:t xml:space="preserve"> – concerns about individuals accidentally deleting data.</w:t>
+      </w:r>
+    </w:p>
+    <w:p>
+      <w:pPr>
+        <w:rPr>
+          <w:lang w:val="en-US"/>
+        </w:rPr>
+      </w:pPr>
+      <w:r>
+        <w:rPr>
+          <w:highlight w:val="red"/>
+          <w:lang w:val="en-US"/>
+        </w:rPr>
+        <w:t>RS</w:t>
+      </w:r>
+      <w:r>
+        <w:rPr>
+          <w:lang w:val="en-US"/>
+        </w:rPr>
         <w:t xml:space="preserve">: </w:t>
       </w:r>
-      <w:proofErr w:type="spellStart"/>
-      <w:r>
-        <w:rPr>
-          <w:lang w:val="en-US"/>
-        </w:rPr>
-        <w:t>Zhibin</w:t>
-      </w:r>
-      <w:proofErr w:type="spellEnd"/>
-      <w:r>
-        <w:rPr>
-          <w:lang w:val="en-US"/>
-        </w:rPr>
-        <w:t>/</w:t>
-      </w:r>
-      <w:proofErr w:type="spellStart"/>
-      <w:r>
-        <w:rPr>
-          <w:lang w:val="en-US"/>
-        </w:rPr>
-        <w:t>Khun</w:t>
-      </w:r>
-      <w:proofErr w:type="spellEnd"/>
-      <w:r>
-        <w:rPr>
-          <w:lang w:val="en-US"/>
-        </w:rPr>
-        <w:t xml:space="preserve"> have to set permissions</w:t>
-      </w:r>
-      <w:r>
-        <w:rPr>
-          <w:lang w:val="en-US"/>
-        </w:rPr>
-        <w:t xml:space="preserve"> – concerns about individuals accidentally deleting data.</w:t>
+      <w:r>
+        <w:rPr>
+          <w:lang w:val="en-US"/>
+        </w:rPr>
+        <w:t>Raw d</w:t>
+      </w:r>
+      <w:r>
+        <w:rPr>
+          <w:lang w:val="en-US"/>
+        </w:rPr>
+        <w:t>ata stored for 10 years.</w:t>
       </w:r>
     </w:p>
     <w:p>
@@ -2043,13 +1983,98 @@
         <w:rPr>
           <w:lang w:val="en-US"/>
         </w:rPr>
-        <w:t>Raw d</w:t>
-      </w:r>
-      <w:r>
-        <w:rPr>
-          <w:lang w:val="en-US"/>
-        </w:rPr>
-        <w:t>ata stored for 10 years.</w:t>
+        <w:t>Should</w:t>
+      </w:r>
+      <w:r>
+        <w:rPr>
+          <w:lang w:val="en-US"/>
+        </w:rPr>
+        <w:t xml:space="preserve"> we use </w:t>
+      </w:r>
+      <w:r>
+        <w:rPr>
+          <w:lang w:val="en-US"/>
+        </w:rPr>
+        <w:t>Github for archiving code?</w:t>
+      </w:r>
+    </w:p>
+    <w:p>
+      <w:pPr>
+        <w:rPr>
+          <w:lang w:val="en-US"/>
+        </w:rPr>
+      </w:pPr>
+      <w:r>
+        <w:rPr>
+          <w:highlight w:val="magenta"/>
+          <w:lang w:val="en-US"/>
+        </w:rPr>
+        <w:t>EB</w:t>
+      </w:r>
+      <w:r>
+        <w:rPr>
+          <w:lang w:val="en-US"/>
+        </w:rPr>
+        <w:t xml:space="preserve"> and </w:t>
+      </w:r>
+      <w:r>
+        <w:rPr>
+          <w:highlight w:val="green"/>
+          <w:lang w:val="en-US"/>
+        </w:rPr>
+        <w:t>CI</w:t>
+      </w:r>
+      <w:r>
+        <w:rPr>
+          <w:lang w:val="en-US"/>
+        </w:rPr>
+        <w:t>: Yes.</w:t>
+      </w:r>
+    </w:p>
+    <w:p>
+      <w:pPr>
+        <w:rPr>
+          <w:lang w:val="en-US"/>
+        </w:rPr>
+      </w:pPr>
+      <w:r>
+        <w:rPr>
+          <w:highlight w:val="green"/>
+          <w:lang w:val="en-US"/>
+        </w:rPr>
+        <w:t>CI</w:t>
+      </w:r>
+      <w:r>
+        <w:rPr>
+          <w:lang w:val="en-US"/>
+        </w:rPr>
+        <w:t xml:space="preserve">: You can </w:t>
+      </w:r>
+      <w:r>
+        <w:rPr>
+          <w:lang w:val="en-US"/>
+        </w:rPr>
+        <w:t>store sequencing data on GEO privately for up to 2 years.</w:t>
+      </w:r>
+    </w:p>
+    <w:p>
+      <w:pPr>
+        <w:rPr>
+          <w:lang w:val="en-US"/>
+        </w:rPr>
+      </w:pPr>
+      <w:r>
+        <w:rPr>
+          <w:highlight w:val="green"/>
+          <w:lang w:val="en-US"/>
+        </w:rPr>
+        <w:t>CI</w:t>
+      </w:r>
+      <w:r>
+        <w:rPr>
+          <w:lang w:val="en-US"/>
+        </w:rPr>
+        <w:t>: What does it mean to archive sequencing data?</w:t>
       </w:r>
     </w:p>
     <w:p>
@@ -2069,33 +2094,111 @@
         <w:rPr>
           <w:lang w:val="en-US"/>
         </w:rPr>
+        <w:t>: It is off the clusters (Mordor and H4H).</w:t>
+      </w:r>
+    </w:p>
+    <w:p>
+      <w:pPr>
+        <w:rPr>
+          <w:lang w:val="en-US"/>
+        </w:rPr>
+      </w:pPr>
+      <w:r>
+        <w:rPr>
+          <w:highlight w:val="green"/>
+          <w:lang w:val="en-US"/>
+        </w:rPr>
+        <w:t>CI</w:t>
+      </w:r>
+      <w:r>
+        <w:rPr>
+          <w:lang w:val="en-US"/>
+        </w:rPr>
+        <w:t xml:space="preserve">: Flow for wet-lab person: submit (include bioinformatician on e-mail), </w:t>
+      </w:r>
+      <w:r>
+        <w:rPr>
+          <w:lang w:val="en-US"/>
+        </w:rPr>
+        <w:t>…</w:t>
+      </w:r>
+    </w:p>
+    <w:p>
+      <w:pPr>
+        <w:rPr>
+          <w:lang w:val="en-US"/>
+        </w:rPr>
+      </w:pPr>
+      <w:r>
+        <w:rPr>
+          <w:highlight w:val="red"/>
+          <w:lang w:val="en-US"/>
+        </w:rPr>
+        <w:t>RS</w:t>
+      </w:r>
+      <w:r>
+        <w:rPr>
+          <w:lang w:val="en-US"/>
+        </w:rPr>
+        <w:t xml:space="preserve">: It’s difficult to get the </w:t>
+      </w:r>
+      <w:r>
+        <w:rPr>
+          <w:lang w:val="en-US"/>
+        </w:rPr>
+        <w:t>sequencing facilities to change their practices as we’ve been working with them for a long time.</w:t>
+      </w:r>
+    </w:p>
+    <w:p>
+      <w:pPr>
+        <w:rPr>
+          <w:lang w:val="en-US"/>
+        </w:rPr>
+      </w:pPr>
+      <w:r>
+        <w:rPr>
+          <w:highlight w:val="magenta"/>
+          <w:lang w:val="en-US"/>
+        </w:rPr>
+        <w:t>EB</w:t>
+      </w:r>
+      <w:r>
+        <w:rPr>
+          <w:lang w:val="en-US"/>
+        </w:rPr>
+        <w:t>: … And they have no incentive to change.</w:t>
+      </w:r>
+    </w:p>
+    <w:p>
+      <w:pPr>
+        <w:rPr>
+          <w:lang w:val="en-US"/>
+        </w:rPr>
+      </w:pPr>
+      <w:r>
+        <w:rPr>
+          <w:highlight w:val="cyan"/>
+          <w:lang w:val="en-US"/>
+        </w:rPr>
+        <w:t>SM</w:t>
+      </w:r>
+      <w:r>
+        <w:rPr>
+          <w:lang w:val="en-US"/>
+        </w:rPr>
         <w:t xml:space="preserve">: </w:t>
       </w:r>
       <w:r>
         <w:rPr>
           <w:lang w:val="en-US"/>
         </w:rPr>
-        <w:t>Should</w:t>
-      </w:r>
-      <w:r>
-        <w:rPr>
-          <w:lang w:val="en-US"/>
-        </w:rPr>
-        <w:t xml:space="preserve"> we use </w:t>
-      </w:r>
-      <w:proofErr w:type="spellStart"/>
-      <w:r>
-        <w:rPr>
-          <w:lang w:val="en-US"/>
-        </w:rPr>
-        <w:t>Github</w:t>
-      </w:r>
-      <w:proofErr w:type="spellEnd"/>
-      <w:r>
-        <w:rPr>
-          <w:lang w:val="en-US"/>
-        </w:rPr>
-        <w:t xml:space="preserve"> for archiving code?</w:t>
+        <w:t>Processed data takes up a lot of space (i.e. bams, sams).</w:t>
+      </w:r>
+      <w:r>
+        <w:rPr>
+          <w:lang w:val="en-US"/>
+        </w:rPr>
+        <w:t xml:space="preserve"> We need to remove these files once analysis is complete.</w:t>
       </w:r>
     </w:p>
     <w:p>
@@ -2115,8 +2218,73 @@
         <w:rPr>
           <w:lang w:val="en-US"/>
         </w:rPr>
-        <w:t xml:space="preserve"> and </w:t>
-      </w:r>
+        <w:t xml:space="preserve">: </w:t>
+      </w:r>
+      <w:r>
+        <w:rPr>
+          <w:lang w:val="en-US"/>
+        </w:rPr>
+        <w:t xml:space="preserve">Proposes collecting data on how much of our </w:t>
+      </w:r>
+      <w:r>
+        <w:rPr>
+          <w:lang w:val="en-US"/>
+        </w:rPr>
+        <w:t>clusters are made up of intermediate analysis files.</w:t>
+      </w:r>
+    </w:p>
+    <w:p>
+      <w:pPr>
+        <w:rPr>
+          <w:lang w:val="en-US"/>
+        </w:rPr>
+      </w:pPr>
+      <w:r>
+        <w:rPr>
+          <w:highlight w:val="red"/>
+          <w:lang w:val="en-US"/>
+        </w:rPr>
+        <w:t>RS</w:t>
+      </w:r>
+      <w:r>
+        <w:rPr>
+          <w:lang w:val="en-US"/>
+        </w:rPr>
+        <w:t xml:space="preserve">: We need to shift to a lab github </w:t>
+      </w:r>
+      <w:r>
+        <w:rPr>
+          <w:lang w:val="en-US"/>
+        </w:rPr>
+        <w:t>for code.</w:t>
+      </w:r>
+    </w:p>
+    <w:p>
+      <w:pPr>
+        <w:rPr>
+          <w:lang w:val="en-US"/>
+        </w:rPr>
+      </w:pPr>
+      <w:r>
+        <w:rPr>
+          <w:highlight w:val="magenta"/>
+          <w:lang w:val="en-US"/>
+        </w:rPr>
+        <w:t>EB</w:t>
+      </w:r>
+      <w:r>
+        <w:rPr>
+          <w:lang w:val="en-US"/>
+        </w:rPr>
+        <w:t>: Does everybody have a github?</w:t>
+      </w:r>
+    </w:p>
+    <w:p>
+      <w:pPr>
+        <w:rPr>
+          <w:lang w:val="en-US"/>
+        </w:rPr>
+      </w:pPr>
       <w:r>
         <w:rPr>
           <w:highlight w:val="green"/>
@@ -2128,7 +2296,119 @@
         <w:rPr>
           <w:lang w:val="en-US"/>
         </w:rPr>
-        <w:t>: Yes.</w:t>
+        <w:t>: Maybe</w:t>
+      </w:r>
+    </w:p>
+    <w:p>
+      <w:pPr>
+        <w:rPr>
+          <w:lang w:val="en-US"/>
+        </w:rPr>
+      </w:pPr>
+      <w:r>
+        <w:rPr>
+          <w:highlight w:val="yellow"/>
+          <w:lang w:val="en-US"/>
+        </w:rPr>
+        <w:t>HL</w:t>
+      </w:r>
+      <w:r>
+        <w:rPr>
+          <w:lang w:val="en-US"/>
+        </w:rPr>
+        <w:t>: Maybe</w:t>
+      </w:r>
+    </w:p>
+    <w:p>
+      <w:pPr>
+        <w:rPr>
+          <w:lang w:val="en-US"/>
+        </w:rPr>
+      </w:pPr>
+      <w:r>
+        <w:rPr>
+          <w:highlight w:val="magenta"/>
+          <w:lang w:val="en-US"/>
+        </w:rPr>
+        <w:t>EB</w:t>
+      </w:r>
+      <w:r>
+        <w:rPr>
+          <w:lang w:val="en-US"/>
+        </w:rPr>
+        <w:t>: If we move to a lab github – we need github training</w:t>
+      </w:r>
+    </w:p>
+    <w:p>
+      <w:pPr>
+        <w:rPr>
+          <w:lang w:val="en-US"/>
+        </w:rPr>
+      </w:pPr>
+      <w:r>
+        <w:rPr>
+          <w:highlight w:val="yellow"/>
+          <w:lang w:val="en-US"/>
+        </w:rPr>
+        <w:t>HL</w:t>
+      </w:r>
+      <w:r>
+        <w:rPr>
+          <w:lang w:val="en-US"/>
+        </w:rPr>
+        <w:t>: What happens? We submit samples – they get sequenced – nobody knows what happens?</w:t>
+      </w:r>
+    </w:p>
+    <w:p>
+      <w:pPr>
+        <w:rPr>
+          <w:lang w:val="en-US"/>
+        </w:rPr>
+      </w:pPr>
+      <w:r>
+        <w:rPr>
+          <w:highlight w:val="yellow"/>
+          <w:lang w:val="en-US"/>
+        </w:rPr>
+        <w:t>HL</w:t>
+      </w:r>
+      <w:r>
+        <w:rPr>
+          <w:lang w:val="en-US"/>
+        </w:rPr>
+        <w:t>: There has to be some sort of mentality change</w:t>
+      </w:r>
+      <w:r>
+        <w:rPr>
+          <w:lang w:val="en-US"/>
+        </w:rPr>
+        <w:t xml:space="preserve"> around how we treat our bioinformaticians. Sometimes there’s no attempt to explain the experiment.</w:t>
+      </w:r>
+      <w:r>
+        <w:rPr>
+          <w:lang w:val="en-US"/>
+        </w:rPr>
+        <w:t xml:space="preserve"> We need to collectively agree on the analysis.</w:t>
+      </w:r>
+    </w:p>
+    <w:p>
+      <w:pPr>
+        <w:rPr>
+          <w:lang w:val="en-US"/>
+        </w:rPr>
+      </w:pPr>
+      <w:r>
+        <w:rPr>
+          <w:highlight w:val="lightGray"/>
+          <w:lang w:val="en-US"/>
+        </w:rPr>
+        <w:t>ALL</w:t>
+      </w:r>
+      <w:r>
+        <w:rPr>
+          <w:lang w:val="en-US"/>
+        </w:rPr>
+        <w:t>: General agreement.</w:t>
       </w:r>
     </w:p>
     <w:p>
@@ -2148,41 +2428,8 @@
         <w:rPr>
           <w:lang w:val="en-US"/>
         </w:rPr>
-        <w:t xml:space="preserve">: You can </w:t>
-      </w:r>
-      <w:r>
-        <w:rPr>
-          <w:lang w:val="en-US"/>
-        </w:rPr>
-        <w:t>store sequencing data on GEO privately for up to 2 years.</w:t>
-      </w:r>
-    </w:p>
-    <w:p>
-      <w:pPr>
-        <w:rPr>
-          <w:lang w:val="en-US"/>
-        </w:rPr>
-      </w:pPr>
-      <w:r>
-        <w:rPr>
-          <w:highlight w:val="green"/>
-          <w:lang w:val="en-US"/>
-        </w:rPr>
-        <w:t>CI</w:t>
-      </w:r>
-      <w:r>
-        <w:rPr>
-          <w:lang w:val="en-US"/>
-        </w:rPr>
-        <w:t>: What does it mean to archive sequencing data?</w:t>
-      </w:r>
-    </w:p>
-    <w:p>
-      <w:pPr>
-        <w:rPr>
-          <w:lang w:val="en-US"/>
-        </w:rPr>
-      </w:pPr>
+        <w:t xml:space="preserve">: References </w:t>
+      </w:r>
       <w:r>
         <w:rPr>
           <w:highlight w:val="red"/>
@@ -2194,33 +2441,39 @@
         <w:rPr>
           <w:lang w:val="en-US"/>
         </w:rPr>
-        <w:t>: It is off the clusters (Mordor and H4H).</w:t>
-      </w:r>
-    </w:p>
-    <w:p>
-      <w:pPr>
-        <w:rPr>
-          <w:lang w:val="en-US"/>
-        </w:rPr>
-      </w:pPr>
-      <w:r>
-        <w:rPr>
-          <w:highlight w:val="green"/>
-          <w:lang w:val="en-US"/>
-        </w:rPr>
-        <w:t>CI</w:t>
-      </w:r>
-      <w:r>
-        <w:rPr>
-          <w:lang w:val="en-US"/>
-        </w:rPr>
-        <w:t xml:space="preserve">: Flow for wet-lab person: submit (include bioinformatician on e-mail), </w:t>
-      </w:r>
-      <w:r>
-        <w:rPr>
-          <w:lang w:val="en-US"/>
-        </w:rPr>
-        <w:t>…</w:t>
+        <w:t xml:space="preserve">’s sequencing data </w:t>
+      </w:r>
+      <w:r>
+        <w:rPr>
+          <w:lang w:val="en-US"/>
+        </w:rPr>
+        <w:t>sheet.</w:t>
+      </w:r>
+    </w:p>
+    <w:p>
+      <w:pPr>
+        <w:rPr>
+          <w:lang w:val="en-US"/>
+        </w:rPr>
+      </w:pPr>
+      <w:r>
+        <w:rPr>
+          <w:highlight w:val="cyan"/>
+          <w:lang w:val="en-US"/>
+        </w:rPr>
+        <w:t>SM</w:t>
+      </w:r>
+      <w:r>
+        <w:rPr>
+          <w:lang w:val="en-US"/>
+        </w:rPr>
+        <w:t>: The bioinformatician needs clear bioinformatics ids</w:t>
+      </w:r>
+      <w:r>
+        <w:rPr>
+          <w:lang w:val="en-US"/>
+        </w:rPr>
+        <w:t xml:space="preserve"> associated with samples.</w:t>
       </w:r>
     </w:p>
     <w:p>
@@ -2240,33 +2493,7 @@
         <w:rPr>
           <w:lang w:val="en-US"/>
         </w:rPr>
-        <w:t xml:space="preserve">: It’s difficult to get the </w:t>
-      </w:r>
-      <w:r>
-        <w:rPr>
-          <w:lang w:val="en-US"/>
-        </w:rPr>
-        <w:t>sequencing facilities to change their practices as we’ve been working with them for a long time.</w:t>
-      </w:r>
-    </w:p>
-    <w:p>
-      <w:pPr>
-        <w:rPr>
-          <w:lang w:val="en-US"/>
-        </w:rPr>
-      </w:pPr>
-      <w:r>
-        <w:rPr>
-          <w:highlight w:val="magenta"/>
-          <w:lang w:val="en-US"/>
-        </w:rPr>
-        <w:t>EB</w:t>
-      </w:r>
-      <w:r>
-        <w:rPr>
-          <w:lang w:val="en-US"/>
-        </w:rPr>
-        <w:t>: … And they have no incentive to change.</w:t>
+        <w:t>: Are we OK with numeric IDs?</w:t>
       </w:r>
     </w:p>
     <w:p>
@@ -2286,352 +2513,13 @@
         <w:rPr>
           <w:lang w:val="en-US"/>
         </w:rPr>
-        <w:t xml:space="preserve">: </w:t>
-      </w:r>
-      <w:r>
-        <w:rPr>
-          <w:lang w:val="en-US"/>
-        </w:rPr>
-        <w:t xml:space="preserve">Processed data takes up a lot of space (i.e. </w:t>
-      </w:r>
-      <w:proofErr w:type="spellStart"/>
-      <w:r>
-        <w:rPr>
-          <w:lang w:val="en-US"/>
-        </w:rPr>
-        <w:t>bams</w:t>
-      </w:r>
-      <w:proofErr w:type="spellEnd"/>
-      <w:r>
-        <w:rPr>
-          <w:lang w:val="en-US"/>
-        </w:rPr>
-        <w:t xml:space="preserve">, </w:t>
-      </w:r>
-      <w:proofErr w:type="spellStart"/>
-      <w:r>
-        <w:rPr>
-          <w:lang w:val="en-US"/>
-        </w:rPr>
-        <w:t>sams</w:t>
-      </w:r>
-      <w:proofErr w:type="spellEnd"/>
-      <w:r>
-        <w:rPr>
-          <w:lang w:val="en-US"/>
-        </w:rPr>
-        <w:t>).</w:t>
-      </w:r>
-      <w:r>
-        <w:rPr>
-          <w:lang w:val="en-US"/>
-        </w:rPr>
-        <w:t xml:space="preserve"> We need to remove these files once analysis is complete.</w:t>
-      </w:r>
-    </w:p>
-    <w:p>
-      <w:pPr>
-        <w:rPr>
-          <w:lang w:val="en-US"/>
-        </w:rPr>
-      </w:pPr>
-      <w:r>
-        <w:rPr>
-          <w:highlight w:val="magenta"/>
-          <w:lang w:val="en-US"/>
-        </w:rPr>
-        <w:t>EB</w:t>
-      </w:r>
-      <w:r>
-        <w:rPr>
-          <w:lang w:val="en-US"/>
-        </w:rPr>
-        <w:t xml:space="preserve">: </w:t>
-      </w:r>
-      <w:r>
-        <w:rPr>
-          <w:lang w:val="en-US"/>
-        </w:rPr>
-        <w:t xml:space="preserve">Proposes collecting data on how much of our </w:t>
-      </w:r>
-      <w:r>
-        <w:rPr>
-          <w:lang w:val="en-US"/>
-        </w:rPr>
-        <w:t>clusters are made up of intermediate analysis files.</w:t>
-      </w:r>
-    </w:p>
-    <w:p>
-      <w:pPr>
-        <w:rPr>
-          <w:lang w:val="en-US"/>
-        </w:rPr>
-      </w:pPr>
-      <w:r>
-        <w:rPr>
-          <w:highlight w:val="red"/>
-          <w:lang w:val="en-US"/>
-        </w:rPr>
-        <w:t>RS</w:t>
-      </w:r>
-      <w:r>
-        <w:rPr>
-          <w:lang w:val="en-US"/>
-        </w:rPr>
-        <w:t xml:space="preserve">: We need to shift to a lab </w:t>
-      </w:r>
-      <w:proofErr w:type="spellStart"/>
-      <w:r>
-        <w:rPr>
-          <w:lang w:val="en-US"/>
-        </w:rPr>
-        <w:t>github</w:t>
-      </w:r>
-      <w:proofErr w:type="spellEnd"/>
-      <w:r>
-        <w:rPr>
-          <w:lang w:val="en-US"/>
-        </w:rPr>
-        <w:t xml:space="preserve"> </w:t>
-      </w:r>
-      <w:r>
-        <w:rPr>
-          <w:lang w:val="en-US"/>
-        </w:rPr>
-        <w:t>for code.</w:t>
-      </w:r>
-    </w:p>
-    <w:p>
-      <w:pPr>
-        <w:rPr>
-          <w:lang w:val="en-US"/>
-        </w:rPr>
-      </w:pPr>
-      <w:r>
-        <w:rPr>
-          <w:highlight w:val="magenta"/>
-          <w:lang w:val="en-US"/>
-        </w:rPr>
-        <w:t>EB</w:t>
-      </w:r>
-      <w:r>
-        <w:rPr>
-          <w:lang w:val="en-US"/>
-        </w:rPr>
-        <w:t xml:space="preserve">: Does everybody have a </w:t>
-      </w:r>
-      <w:proofErr w:type="spellStart"/>
-      <w:r>
-        <w:rPr>
-          <w:lang w:val="en-US"/>
-        </w:rPr>
-        <w:t>github</w:t>
-      </w:r>
-      <w:proofErr w:type="spellEnd"/>
-      <w:r>
-        <w:rPr>
-          <w:lang w:val="en-US"/>
-        </w:rPr>
-        <w:t>?</w:t>
-      </w:r>
-    </w:p>
-    <w:p>
-      <w:pPr>
-        <w:rPr>
-          <w:lang w:val="en-US"/>
-        </w:rPr>
-      </w:pPr>
-      <w:r>
-        <w:rPr>
-          <w:highlight w:val="green"/>
-          <w:lang w:val="en-US"/>
-        </w:rPr>
-        <w:t>CI</w:t>
-      </w:r>
-      <w:r>
-        <w:rPr>
-          <w:lang w:val="en-US"/>
-        </w:rPr>
-        <w:t>: Maybe</w:t>
-      </w:r>
-    </w:p>
-    <w:p>
-      <w:pPr>
-        <w:rPr>
-          <w:lang w:val="en-US"/>
-        </w:rPr>
-      </w:pPr>
-      <w:r>
-        <w:rPr>
-          <w:highlight w:val="yellow"/>
-          <w:lang w:val="en-US"/>
-        </w:rPr>
-        <w:t>HL</w:t>
-      </w:r>
-      <w:r>
-        <w:rPr>
-          <w:lang w:val="en-US"/>
-        </w:rPr>
-        <w:t>: Maybe</w:t>
-      </w:r>
-    </w:p>
-    <w:p>
-      <w:pPr>
-        <w:rPr>
-          <w:lang w:val="en-US"/>
-        </w:rPr>
-      </w:pPr>
-      <w:r>
-        <w:rPr>
-          <w:highlight w:val="magenta"/>
-          <w:lang w:val="en-US"/>
-        </w:rPr>
-        <w:t>EB</w:t>
-      </w:r>
-      <w:r>
-        <w:rPr>
-          <w:lang w:val="en-US"/>
-        </w:rPr>
-        <w:t xml:space="preserve">: If we move to a lab </w:t>
-      </w:r>
-      <w:proofErr w:type="spellStart"/>
-      <w:r>
-        <w:rPr>
-          <w:lang w:val="en-US"/>
-        </w:rPr>
-        <w:t>github</w:t>
-      </w:r>
-      <w:proofErr w:type="spellEnd"/>
-      <w:r>
-        <w:rPr>
-          <w:lang w:val="en-US"/>
-        </w:rPr>
-        <w:t xml:space="preserve"> – we need </w:t>
-      </w:r>
-      <w:proofErr w:type="spellStart"/>
-      <w:r>
-        <w:rPr>
-          <w:lang w:val="en-US"/>
-        </w:rPr>
-        <w:t>github</w:t>
-      </w:r>
-      <w:proofErr w:type="spellEnd"/>
-      <w:r>
-        <w:rPr>
-          <w:lang w:val="en-US"/>
-        </w:rPr>
-        <w:t xml:space="preserve"> training</w:t>
-      </w:r>
-    </w:p>
-    <w:p>
-      <w:pPr>
-        <w:rPr>
-          <w:lang w:val="en-US"/>
-        </w:rPr>
-      </w:pPr>
-      <w:r>
-        <w:rPr>
-          <w:highlight w:val="yellow"/>
-          <w:lang w:val="en-US"/>
-        </w:rPr>
-        <w:t>HL</w:t>
-      </w:r>
-      <w:r>
-        <w:rPr>
-          <w:lang w:val="en-US"/>
-        </w:rPr>
-        <w:t>: What happens? We submit samples – they get sequenced – nobody knows what happens?</w:t>
-      </w:r>
-    </w:p>
-    <w:p>
-      <w:pPr>
-        <w:rPr>
-          <w:lang w:val="en-US"/>
-        </w:rPr>
-      </w:pPr>
-      <w:r>
-        <w:rPr>
-          <w:highlight w:val="yellow"/>
-          <w:lang w:val="en-US"/>
-        </w:rPr>
-        <w:t>HL</w:t>
-      </w:r>
-      <w:r>
-        <w:rPr>
-          <w:lang w:val="en-US"/>
-        </w:rPr>
-        <w:t>: There has to be some sort of mentality change</w:t>
-      </w:r>
-      <w:r>
-        <w:rPr>
-          <w:lang w:val="en-US"/>
-        </w:rPr>
-        <w:t xml:space="preserve"> around how we treat our bioinformaticians. Sometimes there’s no attempt to explain the experiment.</w:t>
-      </w:r>
-      <w:r>
-        <w:rPr>
-          <w:lang w:val="en-US"/>
-        </w:rPr>
-        <w:t xml:space="preserve"> We need to collectively agree on the analysis.</w:t>
-      </w:r>
-    </w:p>
-    <w:p>
-      <w:pPr>
-        <w:rPr>
-          <w:lang w:val="en-US"/>
-        </w:rPr>
-      </w:pPr>
-      <w:r>
-        <w:rPr>
-          <w:highlight w:val="lightGray"/>
-          <w:lang w:val="en-US"/>
-        </w:rPr>
-        <w:t>ALL</w:t>
-      </w:r>
-      <w:r>
-        <w:rPr>
-          <w:lang w:val="en-US"/>
-        </w:rPr>
-        <w:t>: General agreement.</w:t>
-      </w:r>
-    </w:p>
-    <w:p>
-      <w:pPr>
-        <w:rPr>
-          <w:lang w:val="en-US"/>
-        </w:rPr>
-      </w:pPr>
-      <w:r>
-        <w:rPr>
-          <w:highlight w:val="green"/>
-          <w:lang w:val="en-US"/>
-        </w:rPr>
-        <w:t>CI</w:t>
-      </w:r>
-      <w:r>
-        <w:rPr>
-          <w:lang w:val="en-US"/>
-        </w:rPr>
-        <w:t xml:space="preserve">: References </w:t>
-      </w:r>
-      <w:r>
-        <w:rPr>
-          <w:highlight w:val="red"/>
-          <w:lang w:val="en-US"/>
-        </w:rPr>
-        <w:t>RS</w:t>
-      </w:r>
-      <w:r>
-        <w:rPr>
-          <w:lang w:val="en-US"/>
-        </w:rPr>
-        <w:t xml:space="preserve">’s sequencing data </w:t>
-      </w:r>
-      <w:r>
-        <w:rPr>
-          <w:lang w:val="en-US"/>
-        </w:rPr>
-        <w:t>sheet.</w:t>
+        <w:t>: We want the entire name in the sample.</w:t>
+      </w:r>
+      <w:r>
+        <w:rPr>
+          <w:lang w:val="en-US"/>
+        </w:rPr>
+        <w:t xml:space="preserve"> We’d prefer not to have numbers.</w:t>
       </w:r>
     </w:p>
     <w:p>
@@ -2651,93 +2539,7 @@
         <w:rPr>
           <w:lang w:val="en-US"/>
         </w:rPr>
-        <w:t>: The bioinformatician needs clear bioinformatics ids</w:t>
-      </w:r>
-      <w:r>
-        <w:rPr>
-          <w:lang w:val="en-US"/>
-        </w:rPr>
-        <w:t xml:space="preserve"> associated with samples.</w:t>
-      </w:r>
-    </w:p>
-    <w:p>
-      <w:pPr>
-        <w:rPr>
-          <w:lang w:val="en-US"/>
-        </w:rPr>
-      </w:pPr>
-      <w:r>
-        <w:rPr>
-          <w:highlight w:val="red"/>
-          <w:lang w:val="en-US"/>
-        </w:rPr>
-        <w:t>RS</w:t>
-      </w:r>
-      <w:r>
-        <w:rPr>
-          <w:lang w:val="en-US"/>
-        </w:rPr>
-        <w:t>: Are we OK with numeric IDs?</w:t>
-      </w:r>
-    </w:p>
-    <w:p>
-      <w:pPr>
-        <w:rPr>
-          <w:lang w:val="en-US"/>
-        </w:rPr>
-      </w:pPr>
-      <w:r>
-        <w:rPr>
-          <w:highlight w:val="cyan"/>
-          <w:lang w:val="en-US"/>
-        </w:rPr>
-        <w:t>SM</w:t>
-      </w:r>
-      <w:r>
-        <w:rPr>
-          <w:lang w:val="en-US"/>
-        </w:rPr>
-        <w:t>: We want the entire name in the sample.</w:t>
-      </w:r>
-      <w:r>
-        <w:rPr>
-          <w:lang w:val="en-US"/>
-        </w:rPr>
-        <w:t xml:space="preserve"> We’d prefer not to have numbers.</w:t>
-      </w:r>
-    </w:p>
-    <w:p>
-      <w:pPr>
-        <w:rPr>
-          <w:lang w:val="en-US"/>
-        </w:rPr>
-      </w:pPr>
-      <w:r>
-        <w:rPr>
-          <w:highlight w:val="cyan"/>
-          <w:lang w:val="en-US"/>
-        </w:rPr>
-        <w:t>SM</w:t>
-      </w:r>
-      <w:r>
-        <w:rPr>
-          <w:lang w:val="en-US"/>
-        </w:rPr>
-        <w:t xml:space="preserve">: When we upload to GEO </w:t>
-      </w:r>
-      <w:proofErr w:type="gramStart"/>
-      <w:r>
-        <w:rPr>
-          <w:lang w:val="en-US"/>
-        </w:rPr>
-        <w:t>do</w:t>
-      </w:r>
-      <w:proofErr w:type="gramEnd"/>
-      <w:r>
-        <w:rPr>
-          <w:lang w:val="en-US"/>
-        </w:rPr>
-        <w:t xml:space="preserve"> we use the original sample numbers?</w:t>
+        <w:t>: When we upload to GEO do we use the original sample numbers?</w:t>
       </w:r>
     </w:p>
     <w:p>
@@ -3283,21 +3085,7 @@
         <w:rPr>
           <w:lang w:val="en-US"/>
         </w:rPr>
-        <w:t xml:space="preserve"> We will have a lab </w:t>
-      </w:r>
-      <w:proofErr w:type="spellStart"/>
-      <w:r>
-        <w:rPr>
-          <w:lang w:val="en-US"/>
-        </w:rPr>
-        <w:t>github</w:t>
-      </w:r>
-      <w:proofErr w:type="spellEnd"/>
-      <w:r>
-        <w:rPr>
-          <w:lang w:val="en-US"/>
-        </w:rPr>
-        <w:t>!</w:t>
+        <w:t xml:space="preserve"> We will have a lab github!</w:t>
       </w:r>
     </w:p>
     <w:p>
@@ -3402,16 +3190,8 @@
         <w:rPr>
           <w:lang w:val="en-US"/>
         </w:rPr>
-        <w:t xml:space="preserve">: Do we set-up a spreadsheet on Google Drive and </w:t>
-      </w:r>
-      <w:proofErr w:type="spellStart"/>
-      <w:r>
-        <w:rPr>
-          <w:lang w:val="en-US"/>
-        </w:rPr>
-        <w:t>DropBox</w:t>
-      </w:r>
-      <w:proofErr w:type="spellEnd"/>
+        <w:t>: Do we set-up a spreadsheet on Google Drive and DropBox</w:t>
+      </w:r>
       <w:r>
         <w:rPr>
           <w:lang w:val="en-US"/>
@@ -3557,7 +3337,6 @@
           <w:highlight w:val="green"/>
           <w:lang w:val="en-US"/>
         </w:rPr>
-        <w:lastRenderedPageBreak/>
         <w:t>CI</w:t>
       </w:r>
       <w:r>
@@ -3870,21 +3649,7 @@
               <w:rPr>
                 <w:lang w:val="en-US"/>
               </w:rPr>
-              <w:t xml:space="preserve">How do </w:t>
-            </w:r>
-            <w:proofErr w:type="spellStart"/>
-            <w:r>
-              <w:rPr>
-                <w:lang w:val="en-US"/>
-              </w:rPr>
-              <w:t>wet</w:t>
-            </w:r>
-            <w:proofErr w:type="spellEnd"/>
-            <w:r>
-              <w:rPr>
-                <w:lang w:val="en-US"/>
-              </w:rPr>
-              <w:t xml:space="preserve"> lab researchers manage their </w:t>
+              <w:t xml:space="preserve">How do wet lab researchers manage their </w:t>
             </w:r>
             <w:r>
               <w:rPr>

</xml_diff>